<commit_message>
Documentation Student 2 updated
</commit_message>
<xml_diff>
--- a/reports/Student #2/04 Requirements - Student #2.docx
+++ b/reports/Student #2/04 Requirements - Student #2.docx
@@ -108,7 +108,31 @@
                   <w:rPr>
                     <w:rFonts w:asciiTheme="majorHAnsi" w:hAnsiTheme="majorHAnsi" w:cstheme="majorHAnsi"/>
                   </w:rPr>
-                  <w:t xml:space="preserve"> CX.YYY  </w:t>
+                  <w:t xml:space="preserve"> C</w:t>
+                </w:r>
+                <w:r>
+                  <w:rPr>
+                    <w:rFonts w:asciiTheme="majorHAnsi" w:hAnsiTheme="majorHAnsi" w:cstheme="majorHAnsi"/>
+                  </w:rPr>
+                  <w:t>1</w:t>
+                </w:r>
+                <w:r>
+                  <w:rPr>
+                    <w:rFonts w:asciiTheme="majorHAnsi" w:hAnsiTheme="majorHAnsi" w:cstheme="majorHAnsi"/>
+                  </w:rPr>
+                  <w:t>.</w:t>
+                </w:r>
+                <w:r>
+                  <w:rPr>
+                    <w:rFonts w:asciiTheme="majorHAnsi" w:hAnsiTheme="majorHAnsi" w:cstheme="majorHAnsi"/>
+                  </w:rPr>
+                  <w:t>029</w:t>
+                </w:r>
+                <w:r>
+                  <w:rPr>
+                    <w:rFonts w:asciiTheme="majorHAnsi" w:hAnsiTheme="majorHAnsi" w:cstheme="majorHAnsi"/>
+                  </w:rPr>
+                  <w:t xml:space="preserve">  </w:t>
                 </w:r>
               </w:sdtContent>
             </w:sdt>
@@ -173,7 +197,7 @@
                   <w:rPr>
                     <w:rFonts w:asciiTheme="majorHAnsi" w:hAnsiTheme="majorHAnsi" w:cstheme="majorHAnsi"/>
                   </w:rPr>
-                  <w:t xml:space="preserve"> https://github.com/xxxx  </w:t>
+                  <w:t xml:space="preserve"> https://github.com/DP2-2024-C1-029/Acme-Software-Factory  </w:t>
                 </w:r>
               </w:sdtContent>
             </w:sdt>
@@ -258,7 +282,7 @@
                   <w:rPr>
                     <w:rFonts w:asciiTheme="majorHAnsi" w:hAnsiTheme="majorHAnsi" w:cstheme="majorHAnsi"/>
                   </w:rPr>
-                  <w:t>DNI, NIE, or passport number</w:t>
+                  <w:t>20094441P</w:t>
                 </w:r>
               </w:sdtContent>
             </w:sdt>
@@ -319,7 +343,7 @@
                   <w:rPr>
                     <w:rFonts w:asciiTheme="majorHAnsi" w:hAnsiTheme="majorHAnsi" w:cstheme="majorHAnsi"/>
                   </w:rPr>
-                  <w:t>uvus</w:t>
+                  <w:t>davgodfer</w:t>
                 </w:r>
                 <w:proofErr w:type="spellEnd"/>
                 <w:r>
@@ -378,7 +402,31 @@
                   <w:rPr>
                     <w:rFonts w:asciiTheme="majorHAnsi" w:hAnsiTheme="majorHAnsi" w:cstheme="majorHAnsi"/>
                   </w:rPr>
-                  <w:t xml:space="preserve"> Surnames, Name  </w:t>
+                  <w:t xml:space="preserve"> </w:t>
+                </w:r>
+                <w:r>
+                  <w:rPr>
+                    <w:rFonts w:asciiTheme="majorHAnsi" w:hAnsiTheme="majorHAnsi" w:cstheme="majorHAnsi"/>
+                  </w:rPr>
+                  <w:t>Godoy Fernández</w:t>
+                </w:r>
+                <w:r>
+                  <w:rPr>
+                    <w:rFonts w:asciiTheme="majorHAnsi" w:hAnsiTheme="majorHAnsi" w:cstheme="majorHAnsi"/>
+                  </w:rPr>
+                  <w:t xml:space="preserve">, </w:t>
+                </w:r>
+                <w:r>
+                  <w:rPr>
+                    <w:rFonts w:asciiTheme="majorHAnsi" w:hAnsiTheme="majorHAnsi" w:cstheme="majorHAnsi"/>
+                  </w:rPr>
+                  <w:t>David</w:t>
+                </w:r>
+                <w:r>
+                  <w:rPr>
+                    <w:rFonts w:asciiTheme="majorHAnsi" w:hAnsiTheme="majorHAnsi" w:cstheme="majorHAnsi"/>
+                  </w:rPr>
+                  <w:t xml:space="preserve">  </w:t>
                 </w:r>
               </w:sdtContent>
             </w:sdt>
@@ -430,7 +478,19 @@
                   <w:rPr>
                     <w:rFonts w:asciiTheme="majorHAnsi" w:hAnsiTheme="majorHAnsi" w:cstheme="majorHAnsi"/>
                   </w:rPr>
-                  <w:t xml:space="preserve"> role1, role2, role3  </w:t>
+                  <w:t xml:space="preserve"> </w:t>
+                </w:r>
+                <w:r>
+                  <w:rPr>
+                    <w:rFonts w:asciiTheme="majorHAnsi" w:hAnsiTheme="majorHAnsi" w:cstheme="majorHAnsi"/>
+                  </w:rPr>
+                  <w:t>developer</w:t>
+                </w:r>
+                <w:r>
+                  <w:rPr>
+                    <w:rFonts w:asciiTheme="majorHAnsi" w:hAnsiTheme="majorHAnsi" w:cstheme="majorHAnsi"/>
+                  </w:rPr>
+                  <w:t xml:space="preserve">  </w:t>
                 </w:r>
               </w:sdtContent>
             </w:sdt>
@@ -501,7 +561,37 @@
                   <w:rPr>
                     <w:rFonts w:asciiTheme="majorHAnsi" w:hAnsiTheme="majorHAnsi" w:cstheme="majorHAnsi"/>
                   </w:rPr>
-                  <w:t xml:space="preserve"> place month day, year </w:t>
+                  <w:t xml:space="preserve"> </w:t>
+                </w:r>
+                <w:r>
+                  <w:rPr>
+                    <w:rFonts w:asciiTheme="majorHAnsi" w:hAnsiTheme="majorHAnsi" w:cstheme="majorHAnsi"/>
+                  </w:rPr>
+                  <w:t>Seville</w:t>
+                </w:r>
+                <w:r>
+                  <w:rPr>
+                    <w:rFonts w:asciiTheme="majorHAnsi" w:hAnsiTheme="majorHAnsi" w:cstheme="majorHAnsi"/>
+                  </w:rPr>
+                  <w:t xml:space="preserve"> </w:t>
+                </w:r>
+                <w:r>
+                  <w:rPr>
+                    <w:rFonts w:asciiTheme="majorHAnsi" w:hAnsiTheme="majorHAnsi" w:cstheme="majorHAnsi"/>
+                  </w:rPr>
+                  <w:t>February 14</w:t>
+                </w:r>
+                <w:r>
+                  <w:rPr>
+                    <w:rFonts w:asciiTheme="majorHAnsi" w:hAnsiTheme="majorHAnsi" w:cstheme="majorHAnsi"/>
+                  </w:rPr>
+                  <w:t xml:space="preserve">, </w:t>
+                </w:r>
+                <w:r>
+                  <w:rPr>
+                    <w:rFonts w:asciiTheme="majorHAnsi" w:hAnsiTheme="majorHAnsi" w:cstheme="majorHAnsi"/>
+                  </w:rPr>
+                  <w:t>2024</w:t>
                 </w:r>
               </w:sdtContent>
             </w:sdt>
@@ -754,7 +844,7 @@
             <w:rPr>
               <w:rFonts w:asciiTheme="majorHAnsi" w:hAnsiTheme="majorHAnsi" w:cstheme="majorHAnsi"/>
             </w:rPr>
-            <w:t xml:space="preserve">   </w:t>
+            <w:t>X</w:t>
           </w:r>
         </w:sdtContent>
       </w:sdt>
@@ -1638,16 +1728,8 @@
           <w:rFonts w:cstheme="majorHAnsi"/>
         </w:rPr>
         <w:lastRenderedPageBreak/>
-        <w:t xml:space="preserve">MANDATORY Deliverable D03: implementing </w:t>
-      </w:r>
-      <w:proofErr w:type="gramStart"/>
-      <w:r>
-        <w:rPr>
-          <w:rFonts w:cstheme="majorHAnsi"/>
-        </w:rPr>
-        <w:t>features</w:t>
-      </w:r>
-      <w:proofErr w:type="gramEnd"/>
+        <w:t>MANDATORY Deliverable D03: implementing features</w:t>
+      </w:r>
     </w:p>
     <w:p>
       <w:pPr>
@@ -1848,21 +1930,7 @@
         <w:rPr>
           <w:rFonts w:asciiTheme="majorHAnsi" w:hAnsiTheme="majorHAnsi" w:cstheme="majorHAnsi"/>
         </w:rPr>
-        <w:t xml:space="preserve"> can be updated or deleted </w:t>
-      </w:r>
-      <w:proofErr w:type="gramStart"/>
-      <w:r>
-        <w:rPr>
-          <w:rFonts w:asciiTheme="majorHAnsi" w:hAnsiTheme="majorHAnsi" w:cstheme="majorHAnsi"/>
-        </w:rPr>
-        <w:t>as long as</w:t>
-      </w:r>
-      <w:proofErr w:type="gramEnd"/>
-      <w:r>
-        <w:rPr>
-          <w:rFonts w:asciiTheme="majorHAnsi" w:hAnsiTheme="majorHAnsi" w:cstheme="majorHAnsi"/>
-        </w:rPr>
-        <w:t xml:space="preserve"> they have not been published. For a </w:t>
+        <w:t xml:space="preserve"> can be updated or deleted as long as they have not been published. For a </w:t>
       </w:r>
       <w:r>
         <w:rPr>
@@ -2120,19 +2188,11 @@
         </w:rPr>
         <w:t xml:space="preserve">progress log </w:t>
       </w:r>
-      <w:proofErr w:type="gramStart"/>
-      <w:r>
-        <w:rPr>
-          <w:rFonts w:asciiTheme="majorHAnsi" w:hAnsiTheme="majorHAnsi" w:cstheme="majorHAnsi"/>
-        </w:rPr>
-        <w:t>as long as</w:t>
-      </w:r>
-      <w:proofErr w:type="gramEnd"/>
-      <w:r>
-        <w:rPr>
-          <w:rFonts w:asciiTheme="majorHAnsi" w:hAnsiTheme="majorHAnsi" w:cstheme="majorHAnsi"/>
-        </w:rPr>
-        <w:t xml:space="preserve"> it is not published.</w:t>
+      <w:r>
+        <w:rPr>
+          <w:rFonts w:asciiTheme="majorHAnsi" w:hAnsiTheme="majorHAnsi" w:cstheme="majorHAnsi"/>
+        </w:rPr>
+        <w:t>as long as it is not published.</w:t>
       </w:r>
     </w:p>
     <w:permStart w:id="66585966" w:edGrp="everyone"/>
@@ -2994,21 +3054,7 @@
         <w:rPr>
           <w:rFonts w:asciiTheme="majorHAnsi" w:hAnsiTheme="majorHAnsi" w:cstheme="majorHAnsi"/>
         </w:rPr>
-        <w:t xml:space="preserve"> (pattern “CLI</w:t>
-      </w:r>
-      <w:proofErr w:type="gramStart"/>
-      <w:r>
-        <w:rPr>
-          <w:rFonts w:asciiTheme="majorHAnsi" w:hAnsiTheme="majorHAnsi" w:cstheme="majorHAnsi"/>
-        </w:rPr>
-        <w:t>-[</w:t>
-      </w:r>
-      <w:proofErr w:type="gramEnd"/>
-      <w:r>
-        <w:rPr>
-          <w:rFonts w:asciiTheme="majorHAnsi" w:hAnsiTheme="majorHAnsi" w:cstheme="majorHAnsi"/>
-        </w:rPr>
-        <w:t xml:space="preserve">0-9]{4}”, not blank, unique), a </w:t>
+        <w:t xml:space="preserve"> (pattern “CLI-[0-9]{4}”, not blank, unique), a </w:t>
       </w:r>
       <w:r>
         <w:rPr>
@@ -3392,16 +3438,8 @@
           <w:rFonts w:cstheme="majorHAnsi"/>
         </w:rPr>
         <w:lastRenderedPageBreak/>
-        <w:t xml:space="preserve">SUPPLEMENTARY Deliverable D03: implementing </w:t>
-      </w:r>
-      <w:proofErr w:type="gramStart"/>
-      <w:r>
-        <w:rPr>
-          <w:rFonts w:cstheme="majorHAnsi"/>
-        </w:rPr>
-        <w:t>features</w:t>
-      </w:r>
-      <w:proofErr w:type="gramEnd"/>
+        <w:t>SUPPLEMENTARY Deliverable D03: implementing features</w:t>
+      </w:r>
     </w:p>
     <w:p>
       <w:pPr>
@@ -6147,14 +6185,14 @@
     <w:charset w:val="00"/>
     <w:family w:val="swiss"/>
     <w:pitch w:val="variable"/>
-    <w:sig w:usb0="E4002EFF" w:usb1="C200247B" w:usb2="00000009" w:usb3="00000000" w:csb0="000001FF" w:csb1="00000000"/>
+    <w:sig w:usb0="E4002EFF" w:usb1="C000247B" w:usb2="00000009" w:usb3="00000000" w:csb0="000001FF" w:csb1="00000000"/>
   </w:font>
   <w:font w:name="Calibri Light">
     <w:panose1 w:val="020F0302020204030204"/>
     <w:charset w:val="00"/>
     <w:family w:val="swiss"/>
     <w:pitch w:val="variable"/>
-    <w:sig w:usb0="E4002EFF" w:usb1="C200247B" w:usb2="00000009" w:usb3="00000000" w:csb0="000001FF" w:csb1="00000000"/>
+    <w:sig w:usb0="E4002EFF" w:usb1="C000247B" w:usb2="00000009" w:usb3="00000000" w:csb0="000001FF" w:csb1="00000000"/>
   </w:font>
   <w:font w:name="Cambria Math">
     <w:panose1 w:val="02040503050406030204"/>
@@ -6184,6 +6222,7 @@
   <w:rsids>
     <w:rsidRoot w:val="004D7778"/>
     <w:rsid w:val="004D7778"/>
+    <w:rsid w:val="00C93DB5"/>
   </w:rsids>
   <m:mathPr>
     <m:mathFont m:val="Cambria Math"/>

</xml_diff>

<commit_message>
Validaciones Progress Log , become client
</commit_message>
<xml_diff>
--- a/reports/Student #2/04 Requirements - Student #2.docx
+++ b/reports/Student #2/04 Requirements - Student #2.docx
@@ -1,6 +1,6 @@
 
 <file path=word/document.xml><?xml version="1.0" encoding="utf-8"?>
-<w:document xmlns:wpc="http://schemas.microsoft.com/office/word/2010/wordprocessingCanvas" xmlns:cx="http://schemas.microsoft.com/office/drawing/2014/chartex" xmlns:cx1="http://schemas.microsoft.com/office/drawing/2015/9/8/chartex" xmlns:cx2="http://schemas.microsoft.com/office/drawing/2015/10/21/chartex" xmlns:cx3="http://schemas.microsoft.com/office/drawing/2016/5/9/chartex" xmlns:cx4="http://schemas.microsoft.com/office/drawing/2016/5/10/chartex" xmlns:cx5="http://schemas.microsoft.com/office/drawing/2016/5/11/chartex" xmlns:cx6="http://schemas.microsoft.com/office/drawing/2016/5/12/chartex" xmlns:cx7="http://schemas.microsoft.com/office/drawing/2016/5/13/chartex" xmlns:cx8="http://schemas.microsoft.com/office/drawing/2016/5/14/chartex" xmlns:mc="http://schemas.openxmlformats.org/markup-compatibility/2006" xmlns:aink="http://schemas.microsoft.com/office/drawing/2016/ink" xmlns:am3d="http://schemas.microsoft.com/office/drawing/2017/model3d" xmlns:o="urn:schemas-microsoft-com:office:office" xmlns:oel="http://schemas.microsoft.com/office/2019/extlst" xmlns:r="http://schemas.openxmlformats.org/officeDocument/2006/relationships" xmlns:m="http://schemas.openxmlformats.org/officeDocument/2006/math" xmlns:v="urn:schemas-microsoft-com:vml" xmlns:wp14="http://schemas.microsoft.com/office/word/2010/wordprocessingDrawing" xmlns:wp="http://schemas.openxmlformats.org/drawingml/2006/wordprocessingDrawing" xmlns:w10="urn:schemas-microsoft-com:office:word" xmlns:w="http://schemas.openxmlformats.org/wordprocessingml/2006/main" xmlns:w14="http://schemas.microsoft.com/office/word/2010/wordml" xmlns:w15="http://schemas.microsoft.com/office/word/2012/wordml" xmlns:w16cex="http://schemas.microsoft.com/office/word/2018/wordml/cex" xmlns:w16cid="http://schemas.microsoft.com/office/word/2016/wordml/cid" xmlns:w16="http://schemas.microsoft.com/office/word/2018/wordml" xmlns:w16sdtdh="http://schemas.microsoft.com/office/word/2020/wordml/sdtdatahash" xmlns:w16se="http://schemas.microsoft.com/office/word/2015/wordml/symex" xmlns:wpg="http://schemas.microsoft.com/office/word/2010/wordprocessingGroup" xmlns:wpi="http://schemas.microsoft.com/office/word/2010/wordprocessingInk" xmlns:wne="http://schemas.microsoft.com/office/word/2006/wordml" xmlns:wps="http://schemas.microsoft.com/office/word/2010/wordprocessingShape" mc:Ignorable="w14 w15 w16se w16cid w16 w16cex w16sdtdh wp14">
+<w:document xmlns:wpc="http://schemas.microsoft.com/office/word/2010/wordprocessingCanvas" xmlns:cx="http://schemas.microsoft.com/office/drawing/2014/chartex" xmlns:cx1="http://schemas.microsoft.com/office/drawing/2015/9/8/chartex" xmlns:cx2="http://schemas.microsoft.com/office/drawing/2015/10/21/chartex" xmlns:cx3="http://schemas.microsoft.com/office/drawing/2016/5/9/chartex" xmlns:cx4="http://schemas.microsoft.com/office/drawing/2016/5/10/chartex" xmlns:cx5="http://schemas.microsoft.com/office/drawing/2016/5/11/chartex" xmlns:cx6="http://schemas.microsoft.com/office/drawing/2016/5/12/chartex" xmlns:cx7="http://schemas.microsoft.com/office/drawing/2016/5/13/chartex" xmlns:cx8="http://schemas.microsoft.com/office/drawing/2016/5/14/chartex" xmlns:mc="http://schemas.openxmlformats.org/markup-compatibility/2006" xmlns:aink="http://schemas.microsoft.com/office/drawing/2016/ink" xmlns:am3d="http://schemas.microsoft.com/office/drawing/2017/model3d" xmlns:o="urn:schemas-microsoft-com:office:office" xmlns:oel="http://schemas.microsoft.com/office/2019/extlst" xmlns:r="http://schemas.openxmlformats.org/officeDocument/2006/relationships" xmlns:m="http://schemas.openxmlformats.org/officeDocument/2006/math" xmlns:v="urn:schemas-microsoft-com:vml" xmlns:wp14="http://schemas.microsoft.com/office/word/2010/wordprocessingDrawing" xmlns:wp="http://schemas.openxmlformats.org/drawingml/2006/wordprocessingDrawing" xmlns:w10="urn:schemas-microsoft-com:office:word" xmlns:w="http://schemas.openxmlformats.org/wordprocessingml/2006/main" xmlns:w14="http://schemas.microsoft.com/office/word/2010/wordml" xmlns:w15="http://schemas.microsoft.com/office/word/2012/wordml" xmlns:w16cex="http://schemas.microsoft.com/office/word/2018/wordml/cex" xmlns:w16cid="http://schemas.microsoft.com/office/word/2016/wordml/cid" xmlns:w16="http://schemas.microsoft.com/office/word/2018/wordml" xmlns:w16du="http://schemas.microsoft.com/office/word/2023/wordml/word16du" xmlns:w16sdtdh="http://schemas.microsoft.com/office/word/2020/wordml/sdtdatahash" xmlns:w16se="http://schemas.microsoft.com/office/word/2015/wordml/symex" xmlns:wpg="http://schemas.microsoft.com/office/word/2010/wordprocessingGroup" xmlns:wpi="http://schemas.microsoft.com/office/word/2010/wordprocessingInk" xmlns:wne="http://schemas.microsoft.com/office/word/2006/wordml" xmlns:wps="http://schemas.microsoft.com/office/word/2010/wordprocessingShape" mc:Ignorable="w14 w15 w16se w16cid w16 w16cex w16sdtdh w16du wp14">
   <w:body>
     <w:p>
       <w:pPr>
@@ -2047,7 +2047,19 @@
             <w:rPr>
               <w:rFonts w:asciiTheme="majorHAnsi" w:hAnsiTheme="majorHAnsi" w:cstheme="majorHAnsi"/>
             </w:rPr>
-            <w:t xml:space="preserve">    </w:t>
+            <w:t xml:space="preserve">  </w:t>
+          </w:r>
+          <w:r>
+            <w:rPr>
+              <w:rFonts w:asciiTheme="majorHAnsi" w:hAnsiTheme="majorHAnsi" w:cstheme="majorHAnsi"/>
+            </w:rPr>
+            <w:t>X</w:t>
+          </w:r>
+          <w:r>
+            <w:rPr>
+              <w:rFonts w:asciiTheme="majorHAnsi" w:hAnsiTheme="majorHAnsi" w:cstheme="majorHAnsi"/>
+            </w:rPr>
+            <w:t xml:space="preserve">  </w:t>
           </w:r>
         </w:sdtContent>
       </w:sdt>
@@ -2281,7 +2293,19 @@
             <w:rPr>
               <w:rFonts w:asciiTheme="majorHAnsi" w:hAnsiTheme="majorHAnsi" w:cstheme="majorHAnsi"/>
             </w:rPr>
-            <w:t xml:space="preserve">    </w:t>
+            <w:t xml:space="preserve">  </w:t>
+          </w:r>
+          <w:r>
+            <w:rPr>
+              <w:rFonts w:asciiTheme="majorHAnsi" w:hAnsiTheme="majorHAnsi" w:cstheme="majorHAnsi"/>
+            </w:rPr>
+            <w:t>X</w:t>
+          </w:r>
+          <w:r>
+            <w:rPr>
+              <w:rFonts w:asciiTheme="majorHAnsi" w:hAnsiTheme="majorHAnsi" w:cstheme="majorHAnsi"/>
+            </w:rPr>
+            <w:t xml:space="preserve">  </w:t>
           </w:r>
         </w:sdtContent>
       </w:sdt>
@@ -2389,7 +2413,19 @@
             <w:rPr>
               <w:rFonts w:asciiTheme="majorHAnsi" w:hAnsiTheme="majorHAnsi" w:cstheme="majorHAnsi"/>
             </w:rPr>
-            <w:t xml:space="preserve">    </w:t>
+            <w:t xml:space="preserve">  </w:t>
+          </w:r>
+          <w:r>
+            <w:rPr>
+              <w:rFonts w:asciiTheme="majorHAnsi" w:hAnsiTheme="majorHAnsi" w:cstheme="majorHAnsi"/>
+            </w:rPr>
+            <w:t>X</w:t>
+          </w:r>
+          <w:r>
+            <w:rPr>
+              <w:rFonts w:asciiTheme="majorHAnsi" w:hAnsiTheme="majorHAnsi" w:cstheme="majorHAnsi"/>
+            </w:rPr>
+            <w:t xml:space="preserve">  </w:t>
           </w:r>
         </w:sdtContent>
       </w:sdt>
@@ -3688,7 +3724,19 @@
             <w:rPr>
               <w:rFonts w:asciiTheme="majorHAnsi" w:hAnsiTheme="majorHAnsi" w:cstheme="majorHAnsi"/>
             </w:rPr>
-            <w:t xml:space="preserve">    </w:t>
+            <w:t xml:space="preserve">  </w:t>
+          </w:r>
+          <w:r>
+            <w:rPr>
+              <w:rFonts w:asciiTheme="majorHAnsi" w:hAnsiTheme="majorHAnsi" w:cstheme="majorHAnsi"/>
+            </w:rPr>
+            <w:t>X</w:t>
+          </w:r>
+          <w:r>
+            <w:rPr>
+              <w:rFonts w:asciiTheme="majorHAnsi" w:hAnsiTheme="majorHAnsi" w:cstheme="majorHAnsi"/>
+            </w:rPr>
+            <w:t xml:space="preserve">  </w:t>
           </w:r>
         </w:sdtContent>
       </w:sdt>
@@ -3767,7 +3815,19 @@
             <w:rPr>
               <w:rFonts w:asciiTheme="majorHAnsi" w:hAnsiTheme="majorHAnsi" w:cstheme="majorHAnsi"/>
             </w:rPr>
-            <w:t xml:space="preserve">    </w:t>
+            <w:t xml:space="preserve">  </w:t>
+          </w:r>
+          <w:r>
+            <w:rPr>
+              <w:rFonts w:asciiTheme="majorHAnsi" w:hAnsiTheme="majorHAnsi" w:cstheme="majorHAnsi"/>
+            </w:rPr>
+            <w:t>X</w:t>
+          </w:r>
+          <w:r>
+            <w:rPr>
+              <w:rFonts w:asciiTheme="majorHAnsi" w:hAnsiTheme="majorHAnsi" w:cstheme="majorHAnsi"/>
+            </w:rPr>
+            <w:t xml:space="preserve">  </w:t>
           </w:r>
         </w:sdtContent>
       </w:sdt>
@@ -4452,7 +4512,7 @@
 </file>
 
 <file path=word/numbering.xml><?xml version="1.0" encoding="utf-8"?>
-<w:numbering xmlns:wpc="http://schemas.microsoft.com/office/word/2010/wordprocessingCanvas" xmlns:cx="http://schemas.microsoft.com/office/drawing/2014/chartex" xmlns:cx1="http://schemas.microsoft.com/office/drawing/2015/9/8/chartex" xmlns:cx2="http://schemas.microsoft.com/office/drawing/2015/10/21/chartex" xmlns:cx3="http://schemas.microsoft.com/office/drawing/2016/5/9/chartex" xmlns:cx4="http://schemas.microsoft.com/office/drawing/2016/5/10/chartex" xmlns:cx5="http://schemas.microsoft.com/office/drawing/2016/5/11/chartex" xmlns:cx6="http://schemas.microsoft.com/office/drawing/2016/5/12/chartex" xmlns:cx7="http://schemas.microsoft.com/office/drawing/2016/5/13/chartex" xmlns:cx8="http://schemas.microsoft.com/office/drawing/2016/5/14/chartex" xmlns:mc="http://schemas.openxmlformats.org/markup-compatibility/2006" xmlns:aink="http://schemas.microsoft.com/office/drawing/2016/ink" xmlns:am3d="http://schemas.microsoft.com/office/drawing/2017/model3d" xmlns:o="urn:schemas-microsoft-com:office:office" xmlns:oel="http://schemas.microsoft.com/office/2019/extlst" xmlns:r="http://schemas.openxmlformats.org/officeDocument/2006/relationships" xmlns:m="http://schemas.openxmlformats.org/officeDocument/2006/math" xmlns:v="urn:schemas-microsoft-com:vml" xmlns:wp14="http://schemas.microsoft.com/office/word/2010/wordprocessingDrawing" xmlns:wp="http://schemas.openxmlformats.org/drawingml/2006/wordprocessingDrawing" xmlns:w10="urn:schemas-microsoft-com:office:word" xmlns:w="http://schemas.openxmlformats.org/wordprocessingml/2006/main" xmlns:w14="http://schemas.microsoft.com/office/word/2010/wordml" xmlns:w15="http://schemas.microsoft.com/office/word/2012/wordml" xmlns:w16cex="http://schemas.microsoft.com/office/word/2018/wordml/cex" xmlns:w16cid="http://schemas.microsoft.com/office/word/2016/wordml/cid" xmlns:w16="http://schemas.microsoft.com/office/word/2018/wordml" xmlns:w16sdtdh="http://schemas.microsoft.com/office/word/2020/wordml/sdtdatahash" xmlns:w16se="http://schemas.microsoft.com/office/word/2015/wordml/symex" xmlns:wpg="http://schemas.microsoft.com/office/word/2010/wordprocessingGroup" xmlns:wpi="http://schemas.microsoft.com/office/word/2010/wordprocessingInk" xmlns:wne="http://schemas.microsoft.com/office/word/2006/wordml" xmlns:wps="http://schemas.microsoft.com/office/word/2010/wordprocessingShape" mc:Ignorable="w14 w15 w16se w16cid w16 w16cex w16sdtdh wp14">
+<w:numbering xmlns:wpc="http://schemas.microsoft.com/office/word/2010/wordprocessingCanvas" xmlns:cx="http://schemas.microsoft.com/office/drawing/2014/chartex" xmlns:cx1="http://schemas.microsoft.com/office/drawing/2015/9/8/chartex" xmlns:cx2="http://schemas.microsoft.com/office/drawing/2015/10/21/chartex" xmlns:cx3="http://schemas.microsoft.com/office/drawing/2016/5/9/chartex" xmlns:cx4="http://schemas.microsoft.com/office/drawing/2016/5/10/chartex" xmlns:cx5="http://schemas.microsoft.com/office/drawing/2016/5/11/chartex" xmlns:cx6="http://schemas.microsoft.com/office/drawing/2016/5/12/chartex" xmlns:cx7="http://schemas.microsoft.com/office/drawing/2016/5/13/chartex" xmlns:cx8="http://schemas.microsoft.com/office/drawing/2016/5/14/chartex" xmlns:mc="http://schemas.openxmlformats.org/markup-compatibility/2006" xmlns:aink="http://schemas.microsoft.com/office/drawing/2016/ink" xmlns:am3d="http://schemas.microsoft.com/office/drawing/2017/model3d" xmlns:o="urn:schemas-microsoft-com:office:office" xmlns:oel="http://schemas.microsoft.com/office/2019/extlst" xmlns:r="http://schemas.openxmlformats.org/officeDocument/2006/relationships" xmlns:m="http://schemas.openxmlformats.org/officeDocument/2006/math" xmlns:v="urn:schemas-microsoft-com:vml" xmlns:wp14="http://schemas.microsoft.com/office/word/2010/wordprocessingDrawing" xmlns:wp="http://schemas.openxmlformats.org/drawingml/2006/wordprocessingDrawing" xmlns:w10="urn:schemas-microsoft-com:office:word" xmlns:w="http://schemas.openxmlformats.org/wordprocessingml/2006/main" xmlns:w14="http://schemas.microsoft.com/office/word/2010/wordml" xmlns:w15="http://schemas.microsoft.com/office/word/2012/wordml" xmlns:w16cex="http://schemas.microsoft.com/office/word/2018/wordml/cex" xmlns:w16cid="http://schemas.microsoft.com/office/word/2016/wordml/cid" xmlns:w16="http://schemas.microsoft.com/office/word/2018/wordml" xmlns:w16du="http://schemas.microsoft.com/office/word/2023/wordml/word16du" xmlns:w16sdtdh="http://schemas.microsoft.com/office/word/2020/wordml/sdtdatahash" xmlns:w16se="http://schemas.microsoft.com/office/word/2015/wordml/symex" xmlns:wpg="http://schemas.microsoft.com/office/word/2010/wordprocessingGroup" xmlns:wpi="http://schemas.microsoft.com/office/word/2010/wordprocessingInk" xmlns:wne="http://schemas.microsoft.com/office/word/2006/wordml" xmlns:wps="http://schemas.microsoft.com/office/word/2010/wordprocessingShape" mc:Ignorable="w14 w15 w16se w16cid w16 w16cex w16sdtdh w16du wp14">
   <w:abstractNum w:abstractNumId="0" w15:restartNumberingAfterBreak="0">
     <w:nsid w:val="3C204ED6"/>
     <w:multiLevelType w:val="hybridMultilevel"/>
@@ -4796,7 +4856,7 @@
 </file>
 
 <file path=word/styles.xml><?xml version="1.0" encoding="utf-8"?>
-<w:styles xmlns:mc="http://schemas.openxmlformats.org/markup-compatibility/2006" xmlns:r="http://schemas.openxmlformats.org/officeDocument/2006/relationships" xmlns:w="http://schemas.openxmlformats.org/wordprocessingml/2006/main" xmlns:w14="http://schemas.microsoft.com/office/word/2010/wordml" xmlns:w15="http://schemas.microsoft.com/office/word/2012/wordml" xmlns:w16cex="http://schemas.microsoft.com/office/word/2018/wordml/cex" xmlns:w16cid="http://schemas.microsoft.com/office/word/2016/wordml/cid" xmlns:w16="http://schemas.microsoft.com/office/word/2018/wordml" xmlns:w16sdtdh="http://schemas.microsoft.com/office/word/2020/wordml/sdtdatahash" xmlns:w16se="http://schemas.microsoft.com/office/word/2015/wordml/symex" mc:Ignorable="w14 w15 w16se w16cid w16 w16cex w16sdtdh">
+<w:styles xmlns:mc="http://schemas.openxmlformats.org/markup-compatibility/2006" xmlns:r="http://schemas.openxmlformats.org/officeDocument/2006/relationships" xmlns:w="http://schemas.openxmlformats.org/wordprocessingml/2006/main" xmlns:w14="http://schemas.microsoft.com/office/word/2010/wordml" xmlns:w15="http://schemas.microsoft.com/office/word/2012/wordml" xmlns:w16cex="http://schemas.microsoft.com/office/word/2018/wordml/cex" xmlns:w16cid="http://schemas.microsoft.com/office/word/2016/wordml/cid" xmlns:w16="http://schemas.microsoft.com/office/word/2018/wordml" xmlns:w16du="http://schemas.microsoft.com/office/word/2023/wordml/word16du" xmlns:w16sdtdh="http://schemas.microsoft.com/office/word/2020/wordml/sdtdatahash" xmlns:w16se="http://schemas.microsoft.com/office/word/2015/wordml/symex" mc:Ignorable="w14 w15 w16se w16cid w16 w16cex w16sdtdh w16du">
   <w:docDefaults>
     <w:rPrDefault>
       <w:rPr>
@@ -5410,7 +5470,7 @@
 </file>
 
 <file path=word/glossary/document.xml><?xml version="1.0" encoding="utf-8"?>
-<w:glossaryDocument xmlns:wpc="http://schemas.microsoft.com/office/word/2010/wordprocessingCanvas" xmlns:cx="http://schemas.microsoft.com/office/drawing/2014/chartex" xmlns:cx1="http://schemas.microsoft.com/office/drawing/2015/9/8/chartex" xmlns:cx2="http://schemas.microsoft.com/office/drawing/2015/10/21/chartex" xmlns:cx3="http://schemas.microsoft.com/office/drawing/2016/5/9/chartex" xmlns:cx4="http://schemas.microsoft.com/office/drawing/2016/5/10/chartex" xmlns:cx5="http://schemas.microsoft.com/office/drawing/2016/5/11/chartex" xmlns:cx6="http://schemas.microsoft.com/office/drawing/2016/5/12/chartex" xmlns:cx7="http://schemas.microsoft.com/office/drawing/2016/5/13/chartex" xmlns:cx8="http://schemas.microsoft.com/office/drawing/2016/5/14/chartex" xmlns:mc="http://schemas.openxmlformats.org/markup-compatibility/2006" xmlns:aink="http://schemas.microsoft.com/office/drawing/2016/ink" xmlns:am3d="http://schemas.microsoft.com/office/drawing/2017/model3d" xmlns:o="urn:schemas-microsoft-com:office:office" xmlns:oel="http://schemas.microsoft.com/office/2019/extlst" xmlns:r="http://schemas.openxmlformats.org/officeDocument/2006/relationships" xmlns:m="http://schemas.openxmlformats.org/officeDocument/2006/math" xmlns:v="urn:schemas-microsoft-com:vml" xmlns:wp14="http://schemas.microsoft.com/office/word/2010/wordprocessingDrawing" xmlns:wp="http://schemas.openxmlformats.org/drawingml/2006/wordprocessingDrawing" xmlns:w10="urn:schemas-microsoft-com:office:word" xmlns:w="http://schemas.openxmlformats.org/wordprocessingml/2006/main" xmlns:w14="http://schemas.microsoft.com/office/word/2010/wordml" xmlns:w15="http://schemas.microsoft.com/office/word/2012/wordml" xmlns:w16cex="http://schemas.microsoft.com/office/word/2018/wordml/cex" xmlns:w16cid="http://schemas.microsoft.com/office/word/2016/wordml/cid" xmlns:w16="http://schemas.microsoft.com/office/word/2018/wordml" xmlns:w16sdtdh="http://schemas.microsoft.com/office/word/2020/wordml/sdtdatahash" xmlns:w16se="http://schemas.microsoft.com/office/word/2015/wordml/symex" xmlns:wpg="http://schemas.microsoft.com/office/word/2010/wordprocessingGroup" xmlns:wpi="http://schemas.microsoft.com/office/word/2010/wordprocessingInk" xmlns:wne="http://schemas.microsoft.com/office/word/2006/wordml" xmlns:wps="http://schemas.microsoft.com/office/word/2010/wordprocessingShape" mc:Ignorable="w14 w15 w16se w16cid w16 w16cex w16sdtdh wp14">
+<w:glossaryDocument xmlns:wpc="http://schemas.microsoft.com/office/word/2010/wordprocessingCanvas" xmlns:cx="http://schemas.microsoft.com/office/drawing/2014/chartex" xmlns:cx1="http://schemas.microsoft.com/office/drawing/2015/9/8/chartex" xmlns:cx2="http://schemas.microsoft.com/office/drawing/2015/10/21/chartex" xmlns:cx3="http://schemas.microsoft.com/office/drawing/2016/5/9/chartex" xmlns:cx4="http://schemas.microsoft.com/office/drawing/2016/5/10/chartex" xmlns:cx5="http://schemas.microsoft.com/office/drawing/2016/5/11/chartex" xmlns:cx6="http://schemas.microsoft.com/office/drawing/2016/5/12/chartex" xmlns:cx7="http://schemas.microsoft.com/office/drawing/2016/5/13/chartex" xmlns:cx8="http://schemas.microsoft.com/office/drawing/2016/5/14/chartex" xmlns:mc="http://schemas.openxmlformats.org/markup-compatibility/2006" xmlns:aink="http://schemas.microsoft.com/office/drawing/2016/ink" xmlns:am3d="http://schemas.microsoft.com/office/drawing/2017/model3d" xmlns:o="urn:schemas-microsoft-com:office:office" xmlns:oel="http://schemas.microsoft.com/office/2019/extlst" xmlns:r="http://schemas.openxmlformats.org/officeDocument/2006/relationships" xmlns:m="http://schemas.openxmlformats.org/officeDocument/2006/math" xmlns:v="urn:schemas-microsoft-com:vml" xmlns:wp14="http://schemas.microsoft.com/office/word/2010/wordprocessingDrawing" xmlns:wp="http://schemas.openxmlformats.org/drawingml/2006/wordprocessingDrawing" xmlns:w10="urn:schemas-microsoft-com:office:word" xmlns:w="http://schemas.openxmlformats.org/wordprocessingml/2006/main" xmlns:w14="http://schemas.microsoft.com/office/word/2010/wordml" xmlns:w15="http://schemas.microsoft.com/office/word/2012/wordml" xmlns:w16cex="http://schemas.microsoft.com/office/word/2018/wordml/cex" xmlns:w16cid="http://schemas.microsoft.com/office/word/2016/wordml/cid" xmlns:w16="http://schemas.microsoft.com/office/word/2018/wordml" xmlns:w16du="http://schemas.microsoft.com/office/word/2023/wordml/word16du" xmlns:w16sdtdh="http://schemas.microsoft.com/office/word/2020/wordml/sdtdatahash" xmlns:w16se="http://schemas.microsoft.com/office/word/2015/wordml/symex" xmlns:wpg="http://schemas.microsoft.com/office/word/2010/wordprocessingGroup" xmlns:wpi="http://schemas.microsoft.com/office/word/2010/wordprocessingInk" xmlns:wne="http://schemas.microsoft.com/office/word/2006/wordml" xmlns:wps="http://schemas.microsoft.com/office/word/2010/wordprocessingShape" mc:Ignorable="w14 w15 w16se w16cid w16 w16cex w16sdtdh w16du wp14">
   <w:docParts>
     <w:docPart>
       <w:docPartPr>
@@ -6287,7 +6347,7 @@
 </file>
 
 <file path=word/glossary/fontTable.xml><?xml version="1.0" encoding="utf-8"?>
-<w:fonts xmlns:mc="http://schemas.openxmlformats.org/markup-compatibility/2006" xmlns:r="http://schemas.openxmlformats.org/officeDocument/2006/relationships" xmlns:w="http://schemas.openxmlformats.org/wordprocessingml/2006/main" xmlns:w14="http://schemas.microsoft.com/office/word/2010/wordml" xmlns:w15="http://schemas.microsoft.com/office/word/2012/wordml" xmlns:w16cex="http://schemas.microsoft.com/office/word/2018/wordml/cex" xmlns:w16cid="http://schemas.microsoft.com/office/word/2016/wordml/cid" xmlns:w16="http://schemas.microsoft.com/office/word/2018/wordml" xmlns:w16sdtdh="http://schemas.microsoft.com/office/word/2020/wordml/sdtdatahash" xmlns:w16se="http://schemas.microsoft.com/office/word/2015/wordml/symex" mc:Ignorable="w14 w15 w16se w16cid w16 w16cex w16sdtdh">
+<w:fonts xmlns:mc="http://schemas.openxmlformats.org/markup-compatibility/2006" xmlns:r="http://schemas.openxmlformats.org/officeDocument/2006/relationships" xmlns:w="http://schemas.openxmlformats.org/wordprocessingml/2006/main" xmlns:w14="http://schemas.microsoft.com/office/word/2010/wordml" xmlns:w15="http://schemas.microsoft.com/office/word/2012/wordml" xmlns:w16cex="http://schemas.microsoft.com/office/word/2018/wordml/cex" xmlns:w16cid="http://schemas.microsoft.com/office/word/2016/wordml/cid" xmlns:w16="http://schemas.microsoft.com/office/word/2018/wordml" xmlns:w16du="http://schemas.microsoft.com/office/word/2023/wordml/word16du" xmlns:w16sdtdh="http://schemas.microsoft.com/office/word/2020/wordml/sdtdatahash" xmlns:w16se="http://schemas.microsoft.com/office/word/2015/wordml/symex" mc:Ignorable="w14 w15 w16se w16cid w16 w16cex w16sdtdh w16du">
   <w:font w:name="Wingdings">
     <w:panose1 w:val="05000000000000000000"/>
     <w:charset w:val="02"/>
@@ -6353,7 +6413,7 @@
 </file>
 
 <file path=word/glossary/settings.xml><?xml version="1.0" encoding="utf-8"?>
-<w:settings xmlns:mc="http://schemas.openxmlformats.org/markup-compatibility/2006" xmlns:o="urn:schemas-microsoft-com:office:office" xmlns:r="http://schemas.openxmlformats.org/officeDocument/2006/relationships" xmlns:m="http://schemas.openxmlformats.org/officeDocument/2006/math" xmlns:v="urn:schemas-microsoft-com:vml" xmlns:w10="urn:schemas-microsoft-com:office:word" xmlns:w="http://schemas.openxmlformats.org/wordprocessingml/2006/main" xmlns:w14="http://schemas.microsoft.com/office/word/2010/wordml" xmlns:w15="http://schemas.microsoft.com/office/word/2012/wordml" xmlns:w16cex="http://schemas.microsoft.com/office/word/2018/wordml/cex" xmlns:w16cid="http://schemas.microsoft.com/office/word/2016/wordml/cid" xmlns:w16="http://schemas.microsoft.com/office/word/2018/wordml" xmlns:w16sdtdh="http://schemas.microsoft.com/office/word/2020/wordml/sdtdatahash" xmlns:w16se="http://schemas.microsoft.com/office/word/2015/wordml/symex" xmlns:sl="http://schemas.openxmlformats.org/schemaLibrary/2006/main" mc:Ignorable="w14 w15 w16se w16cid w16 w16cex w16sdtdh">
+<w:settings xmlns:mc="http://schemas.openxmlformats.org/markup-compatibility/2006" xmlns:o="urn:schemas-microsoft-com:office:office" xmlns:r="http://schemas.openxmlformats.org/officeDocument/2006/relationships" xmlns:m="http://schemas.openxmlformats.org/officeDocument/2006/math" xmlns:v="urn:schemas-microsoft-com:vml" xmlns:w10="urn:schemas-microsoft-com:office:word" xmlns:w="http://schemas.openxmlformats.org/wordprocessingml/2006/main" xmlns:w14="http://schemas.microsoft.com/office/word/2010/wordml" xmlns:w15="http://schemas.microsoft.com/office/word/2012/wordml" xmlns:w16cex="http://schemas.microsoft.com/office/word/2018/wordml/cex" xmlns:w16cid="http://schemas.microsoft.com/office/word/2016/wordml/cid" xmlns:w16="http://schemas.microsoft.com/office/word/2018/wordml" xmlns:w16du="http://schemas.microsoft.com/office/word/2023/wordml/word16du" xmlns:w16sdtdh="http://schemas.microsoft.com/office/word/2020/wordml/sdtdatahash" xmlns:w16se="http://schemas.microsoft.com/office/word/2015/wordml/symex" xmlns:sl="http://schemas.openxmlformats.org/schemaLibrary/2006/main" mc:Ignorable="w14 w15 w16se w16cid w16 w16cex w16sdtdh w16du">
   <w:view w:val="normal"/>
   <w:defaultTabStop w:val="708"/>
   <w:hyphenationZone w:val="425"/>
@@ -6372,6 +6432,7 @@
     <w:rsid w:val="003C64A9"/>
     <w:rsid w:val="004D7778"/>
     <w:rsid w:val="00A9718F"/>
+    <w:rsid w:val="00BD10FE"/>
     <w:rsid w:val="00C93DB5"/>
   </w:rsids>
   <m:mathPr>
@@ -6396,7 +6457,7 @@
 </file>
 
 <file path=word/glossary/styles.xml><?xml version="1.0" encoding="utf-8"?>
-<w:styles xmlns:mc="http://schemas.openxmlformats.org/markup-compatibility/2006" xmlns:r="http://schemas.openxmlformats.org/officeDocument/2006/relationships" xmlns:w="http://schemas.openxmlformats.org/wordprocessingml/2006/main" xmlns:w14="http://schemas.microsoft.com/office/word/2010/wordml" xmlns:w15="http://schemas.microsoft.com/office/word/2012/wordml" xmlns:w16cex="http://schemas.microsoft.com/office/word/2018/wordml/cex" xmlns:w16cid="http://schemas.microsoft.com/office/word/2016/wordml/cid" xmlns:w16="http://schemas.microsoft.com/office/word/2018/wordml" xmlns:w16sdtdh="http://schemas.microsoft.com/office/word/2020/wordml/sdtdatahash" xmlns:w16se="http://schemas.microsoft.com/office/word/2015/wordml/symex" mc:Ignorable="w14 w15 w16se w16cid w16 w16cex w16sdtdh">
+<w:styles xmlns:mc="http://schemas.openxmlformats.org/markup-compatibility/2006" xmlns:r="http://schemas.openxmlformats.org/officeDocument/2006/relationships" xmlns:w="http://schemas.openxmlformats.org/wordprocessingml/2006/main" xmlns:w14="http://schemas.microsoft.com/office/word/2010/wordml" xmlns:w15="http://schemas.microsoft.com/office/word/2012/wordml" xmlns:w16cex="http://schemas.microsoft.com/office/word/2018/wordml/cex" xmlns:w16cid="http://schemas.microsoft.com/office/word/2016/wordml/cid" xmlns:w16="http://schemas.microsoft.com/office/word/2018/wordml" xmlns:w16du="http://schemas.microsoft.com/office/word/2023/wordml/word16du" xmlns:w16sdtdh="http://schemas.microsoft.com/office/word/2020/wordml/sdtdatahash" xmlns:w16se="http://schemas.microsoft.com/office/word/2015/wordml/symex" mc:Ignorable="w14 w15 w16se w16cid w16 w16cex w16sdtdh w16du">
   <w:docDefaults>
     <w:rPrDefault>
       <w:rPr>
@@ -6957,7 +7018,7 @@
 </file>
 
 <file path=word/glossary/webSettings.xml><?xml version="1.0" encoding="utf-8"?>
-<w:webSettings xmlns:mc="http://schemas.openxmlformats.org/markup-compatibility/2006" xmlns:r="http://schemas.openxmlformats.org/officeDocument/2006/relationships" xmlns:w="http://schemas.openxmlformats.org/wordprocessingml/2006/main" xmlns:w14="http://schemas.microsoft.com/office/word/2010/wordml" xmlns:w15="http://schemas.microsoft.com/office/word/2012/wordml" xmlns:w16cex="http://schemas.microsoft.com/office/word/2018/wordml/cex" xmlns:w16cid="http://schemas.microsoft.com/office/word/2016/wordml/cid" xmlns:w16="http://schemas.microsoft.com/office/word/2018/wordml" xmlns:w16sdtdh="http://schemas.microsoft.com/office/word/2020/wordml/sdtdatahash" xmlns:w16se="http://schemas.microsoft.com/office/word/2015/wordml/symex" mc:Ignorable="w14 w15 w16se w16cid w16 w16cex w16sdtdh">
+<w:webSettings xmlns:mc="http://schemas.openxmlformats.org/markup-compatibility/2006" xmlns:r="http://schemas.openxmlformats.org/officeDocument/2006/relationships" xmlns:w="http://schemas.openxmlformats.org/wordprocessingml/2006/main" xmlns:w14="http://schemas.microsoft.com/office/word/2010/wordml" xmlns:w15="http://schemas.microsoft.com/office/word/2012/wordml" xmlns:w16cex="http://schemas.microsoft.com/office/word/2018/wordml/cex" xmlns:w16cid="http://schemas.microsoft.com/office/word/2016/wordml/cid" xmlns:w16="http://schemas.microsoft.com/office/word/2018/wordml" xmlns:w16du="http://schemas.microsoft.com/office/word/2023/wordml/word16du" xmlns:w16sdtdh="http://schemas.microsoft.com/office/word/2020/wordml/sdtdatahash" xmlns:w16se="http://schemas.microsoft.com/office/word/2015/wordml/symex" mc:Ignorable="w14 w15 w16se w16cid w16 w16cex w16sdtdh w16du">
   <w:optimizeForBrowser/>
   <w:allowPNG/>
 </w:webSettings>

</xml_diff>

<commit_message>
Tests y ultimas modificaciones
</commit_message>
<xml_diff>
--- a/reports/Student #2/04 Requirements - Student #2.docx
+++ b/reports/Student #2/04 Requirements - Student #2.docx
@@ -2674,7 +2674,19 @@
             <w:rPr>
               <w:rFonts w:asciiTheme="majorHAnsi" w:hAnsiTheme="majorHAnsi" w:cstheme="majorHAnsi"/>
             </w:rPr>
-            <w:t xml:space="preserve">    </w:t>
+            <w:t xml:space="preserve"> </w:t>
+          </w:r>
+          <w:r>
+            <w:rPr>
+              <w:rFonts w:asciiTheme="majorHAnsi" w:hAnsiTheme="majorHAnsi" w:cstheme="majorHAnsi"/>
+            </w:rPr>
+            <w:t xml:space="preserve"> X</w:t>
+          </w:r>
+          <w:r>
+            <w:rPr>
+              <w:rFonts w:asciiTheme="majorHAnsi" w:hAnsiTheme="majorHAnsi" w:cstheme="majorHAnsi"/>
+            </w:rPr>
+            <w:t xml:space="preserve">  </w:t>
           </w:r>
         </w:sdtContent>
       </w:sdt>
@@ -2739,7 +2751,19 @@
             <w:rPr>
               <w:rFonts w:asciiTheme="majorHAnsi" w:hAnsiTheme="majorHAnsi" w:cstheme="majorHAnsi"/>
             </w:rPr>
-            <w:t xml:space="preserve">    </w:t>
+            <w:t xml:space="preserve">  </w:t>
+          </w:r>
+          <w:r>
+            <w:rPr>
+              <w:rFonts w:asciiTheme="majorHAnsi" w:hAnsiTheme="majorHAnsi" w:cstheme="majorHAnsi"/>
+            </w:rPr>
+            <w:t>X</w:t>
+          </w:r>
+          <w:r>
+            <w:rPr>
+              <w:rFonts w:asciiTheme="majorHAnsi" w:hAnsiTheme="majorHAnsi" w:cstheme="majorHAnsi"/>
+            </w:rPr>
+            <w:t xml:space="preserve">  </w:t>
           </w:r>
         </w:sdtContent>
       </w:sdt>
@@ -6431,9 +6455,11 @@
     <w:rsidRoot w:val="004D7778"/>
     <w:rsid w:val="003C64A9"/>
     <w:rsid w:val="004D7778"/>
+    <w:rsid w:val="005911EA"/>
     <w:rsid w:val="00A9718F"/>
     <w:rsid w:val="00BD10FE"/>
     <w:rsid w:val="00C93DB5"/>
+    <w:rsid w:val="00D12223"/>
   </w:rsids>
   <m:mathPr>
     <m:mathFont m:val="Cambria Math"/>

</xml_diff>